<commit_message>
Lepsze oznaczenia typy zakładki
</commit_message>
<xml_diff>
--- a/Dokumentacja.docx
+++ b/Dokumentacja.docx
@@ -2,40 +2,6 @@
 <file path=word/document.xml><?xml version="1.0" encoding="utf-8"?>
 <w:document xmlns:wpc="http://schemas.microsoft.com/office/word/2010/wordprocessingCanvas" xmlns:cx="http://schemas.microsoft.com/office/drawing/2014/chartex" xmlns:cx1="http://schemas.microsoft.com/office/drawing/2015/9/8/chartex" xmlns:cx2="http://schemas.microsoft.com/office/drawing/2015/10/21/chartex" xmlns:cx3="http://schemas.microsoft.com/office/drawing/2016/5/9/chartex" xmlns:cx4="http://schemas.microsoft.com/office/drawing/2016/5/10/chartex" xmlns:cx5="http://schemas.microsoft.com/office/drawing/2016/5/11/chartex" xmlns:cx6="http://schemas.microsoft.com/office/drawing/2016/5/12/chartex" xmlns:cx7="http://schemas.microsoft.com/office/drawing/2016/5/13/chartex" xmlns:cx8="http://schemas.microsoft.com/office/drawing/2016/5/14/chartex" xmlns:mc="http://schemas.openxmlformats.org/markup-compatibility/2006" xmlns:aink="http://schemas.microsoft.com/office/drawing/2016/ink" xmlns:am3d="http://schemas.microsoft.com/office/drawing/2017/model3d" xmlns:o="urn:schemas-microsoft-com:office:office" xmlns:oel="http://schemas.microsoft.com/office/2019/extlst" xmlns:r="http://schemas.openxmlformats.org/officeDocument/2006/relationships" xmlns:m="http://schemas.openxmlformats.org/officeDocument/2006/math" xmlns:v="urn:schemas-microsoft-com:vml" xmlns:wp14="http://schemas.microsoft.com/office/word/2010/wordprocessingDrawing" xmlns:wp="http://schemas.openxmlformats.org/drawingml/2006/wordprocessingDrawing" xmlns:w10="urn:schemas-microsoft-com:office:word" xmlns:w="http://schemas.openxmlformats.org/wordprocessingml/2006/main" xmlns:w14="http://schemas.microsoft.com/office/word/2010/wordml" xmlns:w15="http://schemas.microsoft.com/office/word/2012/wordml" xmlns:w16cex="http://schemas.microsoft.com/office/word/2018/wordml/cex" xmlns:w16cid="http://schemas.microsoft.com/office/word/2016/wordml/cid" xmlns:w16="http://schemas.microsoft.com/office/word/2018/wordml" xmlns:w16du="http://schemas.microsoft.com/office/word/2023/wordml/word16du" xmlns:w16sdtdh="http://schemas.microsoft.com/office/word/2020/wordml/sdtdatahash" xmlns:w16sdtfl="http://schemas.microsoft.com/office/word/2024/wordml/sdtformatlock" xmlns:w16se="http://schemas.microsoft.com/office/word/2015/wordml/symex" xmlns:wpg="http://schemas.microsoft.com/office/word/2010/wordprocessingGroup" xmlns:wpi="http://schemas.microsoft.com/office/word/2010/wordprocessingInk" xmlns:wne="http://schemas.microsoft.com/office/word/2006/wordml" xmlns:wps="http://schemas.microsoft.com/office/word/2010/wordprocessingShape" mc:Ignorable="w14 w15 w16se w16cid w16 w16cex w16sdtdh w16sdtfl w16du wp14">
   <w:body>
-    <w:p>
-      <w:pPr>
-        <w:jc w:val="center"/>
-        <w:rPr>
-          <w:b/>
-          <w:bCs/>
-          <w:sz w:val="32"/>
-          <w:szCs w:val="32"/>
-        </w:rPr>
-      </w:pPr>
-      <w:r>
-        <w:rPr>
-          <w:b/>
-          <w:bCs/>
-          <w:sz w:val="32"/>
-          <w:szCs w:val="32"/>
-        </w:rPr>
-        <w:t>Co program zrobi gdy dam mu pliki?</w:t>
-      </w:r>
-    </w:p>
-    <w:p>
-      <w:r>
-        <w:t xml:space="preserve">Program potrafi wykryć na ten moment 4 rodzaje arkuszy: karty pracy pracowników, karty pracy konduktorów, grafiki pracy pracowników, tabele stawek. W jednym pliku może być wiele zakładek o różnych rodzajach. </w:t>
-      </w:r>
-      <w:r>
-        <w:t>Prog</w:t>
-      </w:r>
-      <w:r>
-        <w:t>r</w:t>
-      </w:r>
-      <w:r>
-        <w:t>am rozpoznaje zakładki najczęściej po polach tytułowych kart więc ważne jest aby były poprawnie umiejscowione i opisane.</w:t>
-      </w:r>
-    </w:p>
     <w:p>
       <w:pPr>
         <w:jc w:val="center"/>
@@ -311,22 +277,82 @@
         <w:ind w:left="360"/>
       </w:pPr>
       <w:r>
+        <w:t>Jeśli</w:t>
+      </w:r>
+      <w:r>
+        <w:t xml:space="preserve"> zostanie wpisana ilość w polu </w:t>
+      </w:r>
+      <w:r>
+        <w:t>Liczba godzin odbioru za pracę w nadgodzinach</w:t>
+      </w:r>
+      <w:r>
+        <w:t xml:space="preserve"> zostaną w tym dniu dodane dodatkowe godziny obecności.</w:t>
+      </w:r>
+    </w:p>
+    <w:p>
+      <w:r>
+        <w:t xml:space="preserve">Program operuje </w:t>
+      </w:r>
+      <w:r>
+        <w:t xml:space="preserve">w tym czasie na tabelach </w:t>
+      </w:r>
+      <w:r>
+        <w:t xml:space="preserve">: </w:t>
+      </w:r>
+      <w:proofErr w:type="spellStart"/>
+      <w:r>
+        <w:t>CDN.PracKod</w:t>
+      </w:r>
+      <w:proofErr w:type="spellEnd"/>
+      <w:r>
+        <w:t xml:space="preserve">, </w:t>
+      </w:r>
+      <w:proofErr w:type="spellStart"/>
+      <w:r>
+        <w:t>CDN.PracIdx</w:t>
+      </w:r>
+      <w:proofErr w:type="spellEnd"/>
+      <w:r>
+        <w:t xml:space="preserve">, </w:t>
+      </w:r>
+      <w:proofErr w:type="spellStart"/>
+      <w:r>
+        <w:t>CDN</w:t>
+      </w:r>
+      <w:r>
+        <w:t>.PracPracaDni</w:t>
+      </w:r>
+      <w:proofErr w:type="spellEnd"/>
+      <w:r>
+        <w:t xml:space="preserve">, </w:t>
+      </w:r>
+      <w:proofErr w:type="spellStart"/>
+      <w:r>
+        <w:t>CDN</w:t>
+      </w:r>
+      <w:r>
+        <w:t>.PracPracaDni</w:t>
+      </w:r>
+      <w:r>
+        <w:t>Godz</w:t>
+      </w:r>
+      <w:proofErr w:type="spellEnd"/>
+      <w:r>
+        <w:t xml:space="preserve">, </w:t>
+      </w:r>
+      <w:proofErr w:type="spellStart"/>
+      <w:r>
+        <w:t>CDN.PRacNieobec</w:t>
+      </w:r>
+      <w:proofErr w:type="spellEnd"/>
+      <w:r>
+        <w:t>.</w:t>
+      </w:r>
+    </w:p>
+    <w:p>
+      <w:r>
         <w:lastRenderedPageBreak/>
-        <w:t>Jeśli</w:t>
-      </w:r>
-      <w:r>
-        <w:t xml:space="preserve"> zostanie wpisana ilość w polu </w:t>
-      </w:r>
-      <w:r>
-        <w:t>Liczba godzin odbioru za pracę w nadgodzinach</w:t>
-      </w:r>
-      <w:r>
-        <w:t xml:space="preserve"> zostaną w tym dniu dodane dodatkowe godziny obecności.</w:t>
-      </w:r>
-    </w:p>
-    <w:p>
-      <w:r>
-        <w:t xml:space="preserve">Po przesłaniu poprawnie wypełnionego pliku program analizuje każdy arkusz osobno i zapisuje dane do czasu pracy pracowników w </w:t>
+        <w:t xml:space="preserve">Po przesłaniu poprawnie wypełnionego pliku program analizuje każdy arkusz osobno i zapisuje dane do ewidencji czasu pracy pracowników w </w:t>
       </w:r>
       <w:r>
         <w:rPr>
@@ -672,7 +698,6 @@
         </w:numPr>
       </w:pPr>
       <w:r>
-        <w:lastRenderedPageBreak/>
         <w:t>Imię</w:t>
       </w:r>
     </w:p>
@@ -695,6 +720,7 @@
         </w:numPr>
       </w:pPr>
       <w:r>
+        <w:lastRenderedPageBreak/>
         <w:t>Akronim</w:t>
       </w:r>
     </w:p>
@@ -792,6 +818,68 @@
       </w:r>
       <w:r>
         <w:t>w tych właśnie godzinach.</w:t>
+      </w:r>
+    </w:p>
+    <w:p>
+      <w:pPr>
+        <w:pStyle w:val="Akapitzlist"/>
+        <w:ind w:left="0"/>
+      </w:pPr>
+      <w:r>
+        <w:t xml:space="preserve">Program operuje w tym czasie na tabelach : </w:t>
+      </w:r>
+      <w:proofErr w:type="spellStart"/>
+      <w:r>
+        <w:t>CDN.PracKod</w:t>
+      </w:r>
+      <w:proofErr w:type="spellEnd"/>
+      <w:r>
+        <w:t xml:space="preserve">, </w:t>
+      </w:r>
+      <w:proofErr w:type="spellStart"/>
+      <w:r>
+        <w:t>CDN.PracIdx</w:t>
+      </w:r>
+      <w:proofErr w:type="spellEnd"/>
+      <w:r>
+        <w:t xml:space="preserve">, </w:t>
+      </w:r>
+      <w:proofErr w:type="spellStart"/>
+      <w:r>
+        <w:t>CDN</w:t>
+      </w:r>
+      <w:r>
+        <w:t>.PracP</w:t>
+      </w:r>
+      <w:r>
+        <w:t>lan</w:t>
+      </w:r>
+      <w:r>
+        <w:t>Dni</w:t>
+      </w:r>
+      <w:proofErr w:type="spellEnd"/>
+      <w:r>
+        <w:t xml:space="preserve">, </w:t>
+      </w:r>
+      <w:proofErr w:type="spellStart"/>
+      <w:r>
+        <w:t>CDN</w:t>
+      </w:r>
+      <w:r>
+        <w:t>.PracP</w:t>
+      </w:r>
+      <w:r>
+        <w:t>lan</w:t>
+      </w:r>
+      <w:r>
+        <w:t>Dni</w:t>
+      </w:r>
+      <w:r>
+        <w:t>Godz</w:t>
+      </w:r>
+      <w:proofErr w:type="spellEnd"/>
+      <w:r>
+        <w:t>.</w:t>
       </w:r>
     </w:p>
     <w:p>
@@ -1105,7 +1193,7 @@
         </w:numPr>
       </w:pPr>
       <w:r>
-        <w:t>Relacja/Nr pociągu</w:t>
+        <w:t>Relacja//Nr pociągu</w:t>
       </w:r>
     </w:p>
     <w:p>
@@ -1195,38 +1283,115 @@
         <w:ind w:left="360"/>
       </w:pPr>
       <w:r>
+        <w:t>Jeśli w rzędzie znajdą się poprawnie uzupełnione dane relacji oraz godziny pracy od i</w:t>
+      </w:r>
+      <w:r>
+        <w:t xml:space="preserve"> do</w:t>
+      </w:r>
+      <w:r>
+        <w:t xml:space="preserve"> to w </w:t>
+      </w:r>
+      <w:proofErr w:type="spellStart"/>
+      <w:r>
+        <w:t>Optimie</w:t>
+      </w:r>
+      <w:proofErr w:type="spellEnd"/>
+      <w:r>
+        <w:t xml:space="preserve"> zostaną dodane obecności w tych właśnie dniach i godzinach</w:t>
+      </w:r>
+      <w:r>
+        <w:t xml:space="preserve">, a w dniu pracy w bazie </w:t>
+      </w:r>
+      <w:r>
         <w:lastRenderedPageBreak/>
-        <w:t>Jeśli w rzędzie znajdą się poprawnie uzupełnione dane relacji oraz godziny pracy od i</w:t>
-      </w:r>
-      <w:r>
-        <w:t xml:space="preserve"> do</w:t>
-      </w:r>
-      <w:r>
-        <w:t xml:space="preserve"> to w </w:t>
+        <w:t>danych zostanie przypisany numer relacji, który oznaczy pracę w danym dniu w tej konkretnej relacji (Na ten moment brak możliwości weryfikacji tego w programie Optima)</w:t>
+      </w:r>
+      <w:r>
+        <w:t>.</w:t>
+      </w:r>
+    </w:p>
+    <w:p>
+      <w:pPr>
+        <w:ind w:left="360"/>
+      </w:pPr>
+      <w:r>
+        <w:t>Jeśli w rzędzie znajduje się rodzaj absencji w postaci poprawnie wpisanego kodu np. ZL w danym dniu zostanie wpisana nieobecność pasująca do danego kodu.</w:t>
+      </w:r>
+    </w:p>
+    <w:p>
+      <w:r>
+        <w:t xml:space="preserve">Program operuje w tym czasie na tabelach : </w:t>
       </w:r>
       <w:proofErr w:type="spellStart"/>
       <w:r>
-        <w:t>Optimie</w:t>
+        <w:t>CDN.PracKod</w:t>
       </w:r>
       <w:proofErr w:type="spellEnd"/>
       <w:r>
-        <w:t xml:space="preserve"> zostaną dodane obecności w tych właśnie dniach i godzinach</w:t>
-      </w:r>
-      <w:r>
-        <w:t>, a w dniu pracy w bazie danych zostanie przypisany numer relacji, który oznaczy pracę w danym dniu w tej konkretnej relacji (Na ten moment brak możliwości weryfikacji tego w programie Optima)</w:t>
-      </w:r>
-      <w:r>
-        <w:t>.</w:t>
-      </w:r>
-    </w:p>
-    <w:p>
-      <w:pPr>
-        <w:ind w:left="360"/>
-      </w:pPr>
-      <w:r>
-        <w:t>Jeśli w rzędzie znajduje się rodzaj absencji w postaci poprawnie wpisanego kodu np. ZL w danym dniu zostanie wpisana nieobecność pasująca do danego kodu.</w:t>
-      </w:r>
-    </w:p>
+        <w:t xml:space="preserve">, </w:t>
+      </w:r>
+      <w:proofErr w:type="spellStart"/>
+      <w:r>
+        <w:t>CDN.PracIdx</w:t>
+      </w:r>
+      <w:proofErr w:type="spellEnd"/>
+      <w:r>
+        <w:t xml:space="preserve">, </w:t>
+      </w:r>
+      <w:proofErr w:type="spellStart"/>
+      <w:r>
+        <w:t>CDN</w:t>
+      </w:r>
+      <w:r>
+        <w:t>.PracPracaDni</w:t>
+      </w:r>
+      <w:proofErr w:type="spellEnd"/>
+      <w:r>
+        <w:t xml:space="preserve">, </w:t>
+      </w:r>
+      <w:proofErr w:type="spellStart"/>
+      <w:r>
+        <w:t>CDN</w:t>
+      </w:r>
+      <w:r>
+        <w:t>.PracPracaDni</w:t>
+      </w:r>
+      <w:r>
+        <w:t>Godz</w:t>
+      </w:r>
+      <w:proofErr w:type="spellEnd"/>
+      <w:r>
+        <w:t xml:space="preserve">, </w:t>
+      </w:r>
+      <w:proofErr w:type="spellStart"/>
+      <w:r>
+        <w:t>CDN.PRacNieobec</w:t>
+      </w:r>
+      <w:proofErr w:type="spellEnd"/>
+      <w:r>
+        <w:t xml:space="preserve">, </w:t>
+      </w:r>
+      <w:proofErr w:type="spellStart"/>
+      <w:r>
+        <w:t>CDN</w:t>
+      </w:r>
+      <w:r>
+        <w:t>.OAtrybuty</w:t>
+      </w:r>
+      <w:proofErr w:type="spellEnd"/>
+      <w:r>
+        <w:t xml:space="preserve">, </w:t>
+      </w:r>
+      <w:proofErr w:type="spellStart"/>
+      <w:r>
+        <w:t>CDN</w:t>
+      </w:r>
+      <w:r>
+        <w:t>.OAtrybutyHist</w:t>
+      </w:r>
+      <w:proofErr w:type="spellEnd"/>
+    </w:p>
+    <w:p/>
     <w:p>
       <w:pPr>
         <w:ind w:left="360"/>
@@ -1297,48 +1462,6 @@
     </w:p>
     <w:p>
       <w:r>
-        <w:rPr>
-          <w:noProof/>
-        </w:rPr>
-        <w:drawing>
-          <wp:inline distT="0" distB="0" distL="0" distR="0" wp14:anchorId="05A75939" wp14:editId="06364205">
-            <wp:extent cx="5760720" cy="1283335"/>
-            <wp:effectExtent l="0" t="0" r="0" b="0"/>
-            <wp:docPr id="1395155391" name="Obraz 1"/>
-            <wp:cNvGraphicFramePr>
-              <a:graphicFrameLocks xmlns:a="http://schemas.openxmlformats.org/drawingml/2006/main" noChangeAspect="1"/>
-            </wp:cNvGraphicFramePr>
-            <a:graphic xmlns:a="http://schemas.openxmlformats.org/drawingml/2006/main">
-              <a:graphicData uri="http://schemas.openxmlformats.org/drawingml/2006/picture">
-                <pic:pic xmlns:pic="http://schemas.openxmlformats.org/drawingml/2006/picture">
-                  <pic:nvPicPr>
-                    <pic:cNvPr id="1395155391" name=""/>
-                    <pic:cNvPicPr/>
-                  </pic:nvPicPr>
-                  <pic:blipFill>
-                    <a:blip r:embed="rId11"/>
-                    <a:stretch>
-                      <a:fillRect/>
-                    </a:stretch>
-                  </pic:blipFill>
-                  <pic:spPr>
-                    <a:xfrm>
-                      <a:off x="0" y="0"/>
-                      <a:ext cx="5760720" cy="1283335"/>
-                    </a:xfrm>
-                    <a:prstGeom prst="rect">
-                      <a:avLst/>
-                    </a:prstGeom>
-                  </pic:spPr>
-                </pic:pic>
-              </a:graphicData>
-            </a:graphic>
-          </wp:inline>
-        </w:drawing>
-      </w:r>
-    </w:p>
-    <w:p>
-      <w:r>
         <w:t xml:space="preserve">Jeśli natomiast wystąpiły błędy w pliku, zostaną one zapisane do pliku </w:t>
       </w:r>
       <w:proofErr w:type="spellStart"/>
@@ -1432,7 +1555,7 @@
                     <pic:cNvPicPr/>
                   </pic:nvPicPr>
                   <pic:blipFill>
-                    <a:blip r:embed="rId12"/>
+                    <a:blip r:embed="rId11"/>
                     <a:stretch>
                       <a:fillRect/>
                     </a:stretch>
@@ -1628,62 +1751,97 @@
         </w:numPr>
       </w:pPr>
       <w:r>
+        <w:t>Dodatek</w:t>
+      </w:r>
+      <w:r>
+        <w:t xml:space="preserve"> </w:t>
+      </w:r>
+      <w:r>
+        <w:t>Wyjazdowy</w:t>
+      </w:r>
+    </w:p>
+    <w:p>
+      <w:pPr>
+        <w:ind w:left="360"/>
+      </w:pPr>
+      <w:r>
+        <w:t xml:space="preserve">Jeśli poprawnie został wpisany numer relacji oraz jej opisy to do tabeli </w:t>
+      </w:r>
+      <w:proofErr w:type="spellStart"/>
+      <w:r>
+        <w:t>CDN.Relacje</w:t>
+      </w:r>
+      <w:proofErr w:type="spellEnd"/>
+      <w:r>
+        <w:t xml:space="preserve"> zostanie dodana taka relacja jeśli jej w tej tabeli nie ma oczywiście.</w:t>
+      </w:r>
+    </w:p>
+    <w:p>
+      <w:pPr>
+        <w:ind w:left="360"/>
+      </w:pPr>
+      <w:r>
         <w:lastRenderedPageBreak/>
-        <w:t>Dodatek</w:t>
-      </w:r>
-      <w:r>
-        <w:t xml:space="preserve"> </w:t>
-      </w:r>
-      <w:r>
-        <w:t>Wyjazdowy</w:t>
-      </w:r>
-    </w:p>
-    <w:p>
-      <w:pPr>
-        <w:ind w:left="360"/>
-      </w:pPr>
-      <w:r>
-        <w:t xml:space="preserve">Jeśli poprawnie został wpisany numer relacji oraz jej opisy to do tabeli </w:t>
+        <w:t xml:space="preserve">Następnie zostaną dodane lub zaktualizowane dane w atrybutach: </w:t>
+      </w:r>
+      <w:r>
+        <w:t>"Wynagrodzenie ryczałtowe - Podstawowe"</w:t>
+      </w:r>
+      <w:r>
+        <w:t xml:space="preserve">, </w:t>
+      </w:r>
+      <w:r>
+        <w:t>"Wynagrodzenie ryczałtowe - Nadgodziny"</w:t>
+      </w:r>
+      <w:r>
+        <w:t xml:space="preserve">, </w:t>
+      </w:r>
+      <w:r>
+        <w:t>"Wynagrodzenie ryczałtowe - Nocki"</w:t>
+      </w:r>
+      <w:r>
+        <w:t xml:space="preserve">, </w:t>
+      </w:r>
+      <w:r>
+        <w:t>"Dodatek wyjazdowy"</w:t>
+      </w:r>
+      <w:r>
+        <w:t>.  Atrybuty te na ten moment tyczą się tylko konduktorów.</w:t>
+      </w:r>
+    </w:p>
+    <w:p>
+      <w:r>
+        <w:t xml:space="preserve">Program operuje w tym czasie na tabelach : </w:t>
       </w:r>
       <w:proofErr w:type="spellStart"/>
       <w:r>
+        <w:t>CDN</w:t>
+      </w:r>
+      <w:r>
+        <w:t>.OAtrybuty</w:t>
+      </w:r>
+      <w:proofErr w:type="spellEnd"/>
+      <w:r>
+        <w:t xml:space="preserve">, </w:t>
+      </w:r>
+      <w:proofErr w:type="spellStart"/>
+      <w:r>
+        <w:t>CDN</w:t>
+      </w:r>
+      <w:r>
+        <w:t>.OAtrybutyHist</w:t>
+      </w:r>
+      <w:proofErr w:type="spellEnd"/>
+      <w:r>
+        <w:t xml:space="preserve">, </w:t>
+      </w:r>
+      <w:proofErr w:type="spellStart"/>
+      <w:r>
         <w:t>CDN.Relacje</w:t>
       </w:r>
       <w:proofErr w:type="spellEnd"/>
       <w:r>
-        <w:t xml:space="preserve"> zostanie dodana taka relacja jeśli jej w tej tabeli nie ma oczywiście.</w:t>
-      </w:r>
-    </w:p>
-    <w:p>
-      <w:pPr>
-        <w:ind w:left="360"/>
-      </w:pPr>
-      <w:r>
-        <w:t xml:space="preserve">Następnie zostaną dodane lub zaktualizowane dane w atrybutach: </w:t>
-      </w:r>
-      <w:r>
-        <w:t>"Wynagrodzenie ryczałtowe - Podstawowe"</w:t>
-      </w:r>
-      <w:r>
-        <w:t xml:space="preserve">, </w:t>
-      </w:r>
-      <w:r>
-        <w:t>"Wynagrodzenie ryczałtowe - Nadgodziny"</w:t>
-      </w:r>
-      <w:r>
-        <w:t xml:space="preserve">, </w:t>
-      </w:r>
-      <w:r>
-        <w:t>"Wynagrodzenie ryczałtowe - Nocki"</w:t>
-      </w:r>
-      <w:r>
-        <w:t xml:space="preserve">, </w:t>
-      </w:r>
-      <w:r>
-        <w:t>"Dodatek wyjazdowy"</w:t>
-      </w:r>
-      <w:r>
-        <w:t>.  Atrybuty te na ten moment tyczą się tylko konduktorów.</w:t>
+        <w:t>.</w:t>
       </w:r>
     </w:p>
     <w:p>
@@ -1737,6 +1895,11 @@
         </w:rPr>
         <w:t>Atrybuty</w:t>
       </w:r>
+    </w:p>
+    <w:p>
+      <w:pPr>
+        <w:ind w:left="360"/>
+      </w:pPr>
       <w:r>
         <w:br/>
       </w:r>
@@ -1745,10 +1908,10 @@
           <w:noProof/>
         </w:rPr>
         <w:drawing>
-          <wp:inline distT="0" distB="0" distL="0" distR="0" wp14:anchorId="2550B049" wp14:editId="665B6A1C">
-            <wp:extent cx="5760720" cy="1320165"/>
+          <wp:inline distT="0" distB="0" distL="0" distR="0" wp14:anchorId="47931F1B" wp14:editId="5E99E2C4">
+            <wp:extent cx="5760720" cy="3239770"/>
             <wp:effectExtent l="0" t="0" r="0" b="0"/>
-            <wp:docPr id="1840119505" name="Obraz 1"/>
+            <wp:docPr id="714058104" name="Obraz 1"/>
             <wp:cNvGraphicFramePr>
               <a:graphicFrameLocks xmlns:a="http://schemas.openxmlformats.org/drawingml/2006/main" noChangeAspect="1"/>
             </wp:cNvGraphicFramePr>
@@ -1756,11 +1919,11 @@
               <a:graphicData uri="http://schemas.openxmlformats.org/drawingml/2006/picture">
                 <pic:pic xmlns:pic="http://schemas.openxmlformats.org/drawingml/2006/picture">
                   <pic:nvPicPr>
-                    <pic:cNvPr id="1840119505" name=""/>
+                    <pic:cNvPr id="714058104" name=""/>
                     <pic:cNvPicPr/>
                   </pic:nvPicPr>
                   <pic:blipFill>
-                    <a:blip r:embed="rId13"/>
+                    <a:blip r:embed="rId12"/>
                     <a:stretch>
                       <a:fillRect/>
                     </a:stretch>
@@ -1768,7 +1931,7 @@
                   <pic:spPr>
                     <a:xfrm>
                       <a:off x="0" y="0"/>
-                      <a:ext cx="5760720" cy="1320165"/>
+                      <a:ext cx="5760720" cy="3239770"/>
                     </a:xfrm>
                     <a:prstGeom prst="rect">
                       <a:avLst/>
@@ -5183,7 +5346,7 @@
   <w:style w:type="paragraph" w:default="1" w:styleId="Normalny">
     <w:name w:val="Normal"/>
     <w:qFormat/>
-    <w:rsid w:val="00F5638C"/>
+    <w:rsid w:val="00D82876"/>
   </w:style>
   <w:style w:type="paragraph" w:styleId="Nagwek1">
     <w:name w:val="heading 1"/>
@@ -5387,7 +5550,6 @@
   <w:style w:type="character" w:default="1" w:styleId="Domylnaczcionkaakapitu">
     <w:name w:val="Default Paragraph Font"/>
     <w:uiPriority w:val="1"/>
-    <w:semiHidden/>
     <w:unhideWhenUsed/>
   </w:style>
   <w:style w:type="table" w:default="1" w:styleId="Standardowy">

</xml_diff>

<commit_message>
Dodatkowe pomiary, start kod do nowych stref ewidencja czasu pracy,Update Dokumentacja
</commit_message>
<xml_diff>
--- a/Dokumentacja.docx
+++ b/Dokumentacja.docx
@@ -1945,6 +1945,11 @@
       </w:r>
     </w:p>
     <w:p>
+      <w:pPr>
+        <w:pBdr>
+          <w:bottom w:val="single" w:sz="6" w:space="1" w:color="auto"/>
+        </w:pBdr>
+      </w:pPr>
       <w:r>
         <w:t xml:space="preserve">Jeśli natomiast wystąpiły błędy w pliku, zostaną one zapisane do pliku </w:t>
       </w:r>
@@ -1966,9 +1971,603 @@
       </w:r>
     </w:p>
     <w:p>
+      <w:pPr>
+        <w:jc w:val="center"/>
+        <w:rPr>
+          <w:b/>
+          <w:bCs/>
+          <w:sz w:val="32"/>
+          <w:szCs w:val="32"/>
+        </w:rPr>
+      </w:pPr>
+    </w:p>
+    <w:p>
+      <w:pPr>
+        <w:jc w:val="center"/>
+        <w:rPr>
+          <w:b/>
+          <w:bCs/>
+          <w:sz w:val="32"/>
+          <w:szCs w:val="32"/>
+        </w:rPr>
+      </w:pPr>
+    </w:p>
+    <w:p>
+      <w:pPr>
+        <w:jc w:val="center"/>
+        <w:rPr>
+          <w:b/>
+          <w:bCs/>
+          <w:sz w:val="32"/>
+          <w:szCs w:val="32"/>
+        </w:rPr>
+      </w:pPr>
+    </w:p>
+    <w:p>
+      <w:pPr>
+        <w:jc w:val="center"/>
+        <w:rPr>
+          <w:b/>
+          <w:bCs/>
+          <w:sz w:val="32"/>
+          <w:szCs w:val="32"/>
+        </w:rPr>
+      </w:pPr>
+    </w:p>
+    <w:p>
+      <w:pPr>
+        <w:jc w:val="center"/>
+        <w:rPr>
+          <w:b/>
+          <w:bCs/>
+          <w:sz w:val="32"/>
+          <w:szCs w:val="32"/>
+        </w:rPr>
+      </w:pPr>
+    </w:p>
+    <w:p>
+      <w:pPr>
+        <w:jc w:val="center"/>
+        <w:rPr>
+          <w:b/>
+          <w:bCs/>
+          <w:sz w:val="32"/>
+          <w:szCs w:val="32"/>
+        </w:rPr>
+      </w:pPr>
+    </w:p>
+    <w:p>
+      <w:pPr>
+        <w:jc w:val="center"/>
+        <w:rPr>
+          <w:b/>
+          <w:bCs/>
+          <w:sz w:val="32"/>
+          <w:szCs w:val="32"/>
+        </w:rPr>
+      </w:pPr>
+    </w:p>
+    <w:p>
+      <w:pPr>
+        <w:jc w:val="center"/>
+        <w:rPr>
+          <w:b/>
+          <w:bCs/>
+          <w:sz w:val="32"/>
+          <w:szCs w:val="32"/>
+        </w:rPr>
+      </w:pPr>
+    </w:p>
+    <w:p>
+      <w:pPr>
+        <w:jc w:val="center"/>
+        <w:rPr>
+          <w:b/>
+          <w:bCs/>
+          <w:sz w:val="32"/>
+          <w:szCs w:val="32"/>
+        </w:rPr>
+      </w:pPr>
+    </w:p>
+    <w:p>
+      <w:pPr>
+        <w:jc w:val="center"/>
+        <w:rPr>
+          <w:b/>
+          <w:bCs/>
+          <w:sz w:val="32"/>
+          <w:szCs w:val="32"/>
+        </w:rPr>
+      </w:pPr>
+      <w:r>
+        <w:rPr>
+          <w:b/>
+          <w:bCs/>
+          <w:sz w:val="32"/>
+          <w:szCs w:val="32"/>
+        </w:rPr>
+        <w:lastRenderedPageBreak/>
+        <w:t>Harmonogram pracy konduktorów</w:t>
+      </w:r>
+      <w:r>
+        <w:rPr>
+          <w:b/>
+          <w:bCs/>
+          <w:sz w:val="32"/>
+          <w:szCs w:val="32"/>
+        </w:rPr>
+        <w:t>:</w:t>
+      </w:r>
+    </w:p>
+    <w:p>
+      <w:r>
+        <w:rPr>
+          <w:b/>
+          <w:bCs/>
+        </w:rPr>
+        <w:t>Przykładowy</w:t>
+      </w:r>
+      <w:r>
+        <w:rPr>
+          <w:b/>
+          <w:bCs/>
+        </w:rPr>
+        <w:t xml:space="preserve"> </w:t>
+      </w:r>
+      <w:r>
+        <w:rPr>
+          <w:b/>
+          <w:bCs/>
+        </w:rPr>
+        <w:t xml:space="preserve">harmonogram </w:t>
+      </w:r>
+      <w:r>
+        <w:rPr>
+          <w:b/>
+          <w:bCs/>
+        </w:rPr>
+        <w:t>wygląda tak:</w:t>
+      </w:r>
+    </w:p>
+    <w:p>
+      <w:r>
+        <w:rPr>
+          <w:noProof/>
+        </w:rPr>
+        <w:drawing>
+          <wp:inline distT="0" distB="0" distL="0" distR="0" wp14:anchorId="161D8539" wp14:editId="78508F81">
+            <wp:extent cx="5760720" cy="3439160"/>
+            <wp:effectExtent l="0" t="0" r="0" b="8890"/>
+            <wp:docPr id="1952585569" name="Obraz 1"/>
+            <wp:cNvGraphicFramePr>
+              <a:graphicFrameLocks xmlns:a="http://schemas.openxmlformats.org/drawingml/2006/main" noChangeAspect="1"/>
+            </wp:cNvGraphicFramePr>
+            <a:graphic xmlns:a="http://schemas.openxmlformats.org/drawingml/2006/main">
+              <a:graphicData uri="http://schemas.openxmlformats.org/drawingml/2006/picture">
+                <pic:pic xmlns:pic="http://schemas.openxmlformats.org/drawingml/2006/picture">
+                  <pic:nvPicPr>
+                    <pic:cNvPr id="1952585569" name=""/>
+                    <pic:cNvPicPr/>
+                  </pic:nvPicPr>
+                  <pic:blipFill>
+                    <a:blip r:embed="rId13"/>
+                    <a:stretch>
+                      <a:fillRect/>
+                    </a:stretch>
+                  </pic:blipFill>
+                  <pic:spPr>
+                    <a:xfrm>
+                      <a:off x="0" y="0"/>
+                      <a:ext cx="5760720" cy="3439160"/>
+                    </a:xfrm>
+                    <a:prstGeom prst="rect">
+                      <a:avLst/>
+                    </a:prstGeom>
+                  </pic:spPr>
+                </pic:pic>
+              </a:graphicData>
+            </a:graphic>
+          </wp:inline>
+        </w:drawing>
+      </w:r>
+    </w:p>
+    <w:p>
+      <w:r>
+        <w:rPr>
+          <w:b/>
+          <w:bCs/>
+        </w:rPr>
+        <w:t>Program zwraca uwagę na następujące pola/wartości</w:t>
+      </w:r>
+      <w:r>
+        <w:rPr>
+          <w:b/>
+          <w:bCs/>
+        </w:rPr>
+        <w:t>:</w:t>
+      </w:r>
+    </w:p>
+    <w:p>
+      <w:pPr>
+        <w:numPr>
+          <w:ilvl w:val="0"/>
+          <w:numId w:val="21"/>
+        </w:numPr>
+      </w:pPr>
+      <w:r>
+        <w:t>Imię i Nazwisko konduktora</w:t>
+      </w:r>
+    </w:p>
+    <w:p>
+      <w:pPr>
+        <w:numPr>
+          <w:ilvl w:val="0"/>
+          <w:numId w:val="21"/>
+        </w:numPr>
+      </w:pPr>
+      <w:r>
+        <w:t>Data karty</w:t>
+      </w:r>
+    </w:p>
+    <w:p>
+      <w:pPr>
+        <w:numPr>
+          <w:ilvl w:val="0"/>
+          <w:numId w:val="21"/>
+        </w:numPr>
+      </w:pPr>
+      <w:r>
+        <w:t>Numer relacji</w:t>
+      </w:r>
+    </w:p>
+    <w:p>
+      <w:pPr>
+        <w:numPr>
+          <w:ilvl w:val="0"/>
+          <w:numId w:val="21"/>
+        </w:numPr>
+      </w:pPr>
+      <w:r>
+        <w:t>Opis relacji</w:t>
+      </w:r>
+      <w:r>
+        <w:t>/czynność</w:t>
+      </w:r>
+    </w:p>
+    <w:p>
+      <w:pPr>
+        <w:numPr>
+          <w:ilvl w:val="0"/>
+          <w:numId w:val="21"/>
+        </w:numPr>
+      </w:pPr>
+      <w:r>
+        <w:t>Godzina rozpoczęcia relacji</w:t>
+      </w:r>
+    </w:p>
+    <w:p>
+      <w:pPr>
+        <w:numPr>
+          <w:ilvl w:val="0"/>
+          <w:numId w:val="21"/>
+        </w:numPr>
+      </w:pPr>
+      <w:r>
+        <w:t>Godzina rozpoczęcia</w:t>
+      </w:r>
+      <w:r>
+        <w:t>/zakończenia</w:t>
+      </w:r>
+      <w:r>
+        <w:t xml:space="preserve"> </w:t>
+      </w:r>
+      <w:r>
+        <w:t>pracy</w:t>
+      </w:r>
+    </w:p>
+    <w:p>
+      <w:pPr>
+        <w:numPr>
+          <w:ilvl w:val="0"/>
+          <w:numId w:val="21"/>
+        </w:numPr>
+      </w:pPr>
+      <w:r>
+        <w:t>Czas pracy poza relacją od/do</w:t>
+      </w:r>
+    </w:p>
+    <w:p>
+      <w:pPr>
+        <w:numPr>
+          <w:ilvl w:val="0"/>
+          <w:numId w:val="21"/>
+        </w:numPr>
+      </w:pPr>
+      <w:r>
+        <w:t>Czas odpoczynku (wliczany do CP)</w:t>
+      </w:r>
+      <w:r>
+        <w:t xml:space="preserve"> od/do</w:t>
+      </w:r>
+    </w:p>
+    <w:p>
+      <w:pPr>
+        <w:numPr>
+          <w:ilvl w:val="0"/>
+          <w:numId w:val="21"/>
+        </w:numPr>
+      </w:pPr>
+      <w:r>
+        <w:t>Czas odpoczynku (</w:t>
+      </w:r>
+      <w:r>
+        <w:t xml:space="preserve">nie </w:t>
+      </w:r>
+      <w:r>
+        <w:t>wliczany do CP) od/do</w:t>
+      </w:r>
+    </w:p>
+    <w:p>
+      <w:pPr>
+        <w:numPr>
+          <w:ilvl w:val="0"/>
+          <w:numId w:val="21"/>
+        </w:numPr>
+      </w:pPr>
+      <w:r>
+        <w:t>Dzień</w:t>
+      </w:r>
+    </w:p>
+    <w:p>
+      <w:pPr>
+        <w:pStyle w:val="Akapitzlist"/>
+      </w:pPr>
+      <w:r>
+        <w:t xml:space="preserve">Wartości </w:t>
+      </w:r>
+      <w:r>
+        <w:t>Imię</w:t>
+      </w:r>
+      <w:r>
+        <w:t xml:space="preserve">, </w:t>
+      </w:r>
+      <w:r>
+        <w:t>Nazwisko</w:t>
+      </w:r>
+      <w:r>
+        <w:t xml:space="preserve">, </w:t>
+      </w:r>
+      <w:r>
+        <w:t>Akronim</w:t>
+      </w:r>
+      <w:r>
+        <w:t xml:space="preserve">, Miesiąc, Rok określają któremu </w:t>
+      </w:r>
+      <w:r>
+        <w:t>konduktorowi</w:t>
+      </w:r>
+      <w:r>
+        <w:t xml:space="preserve"> i kiedy przypisać dane z konkretnego grafiku.</w:t>
+      </w:r>
+    </w:p>
+    <w:p>
+      <w:pPr>
+        <w:pStyle w:val="Akapitzlist"/>
+      </w:pPr>
+      <w:r>
+        <w:t xml:space="preserve">Jeśli w rzędzie znajdują się poprawnie uzupełnione godziny pracy od i do w danym dniu to w </w:t>
+      </w:r>
+      <w:proofErr w:type="spellStart"/>
+      <w:r>
+        <w:t>Optimie</w:t>
+      </w:r>
+      <w:proofErr w:type="spellEnd"/>
+      <w:r>
+        <w:t xml:space="preserve"> zostanie dodany plan pracy dnia w tych właśnie godzinach</w:t>
+      </w:r>
+      <w:r>
+        <w:t xml:space="preserve"> i o odpowiedniej strefie</w:t>
+      </w:r>
+      <w:r>
+        <w:t>.</w:t>
+      </w:r>
+    </w:p>
+    <w:p>
+      <w:r>
+        <w:t xml:space="preserve">Program operuje w tym czasie na tabelach : </w:t>
+      </w:r>
+      <w:proofErr w:type="spellStart"/>
+      <w:r>
+        <w:t>CDN.PracKod</w:t>
+      </w:r>
+      <w:proofErr w:type="spellEnd"/>
+      <w:r>
+        <w:t xml:space="preserve">, </w:t>
+      </w:r>
+      <w:proofErr w:type="spellStart"/>
+      <w:r>
+        <w:t>CDN.PracIdx</w:t>
+      </w:r>
+      <w:proofErr w:type="spellEnd"/>
+      <w:r>
+        <w:t xml:space="preserve">, </w:t>
+      </w:r>
+      <w:proofErr w:type="spellStart"/>
+      <w:r>
+        <w:t>CDN</w:t>
+      </w:r>
+      <w:r>
+        <w:t>.PracP</w:t>
+      </w:r>
+      <w:r>
+        <w:t>lan</w:t>
+      </w:r>
+      <w:r>
+        <w:t>Dni</w:t>
+      </w:r>
+      <w:proofErr w:type="spellEnd"/>
+      <w:r>
+        <w:t xml:space="preserve">, </w:t>
+      </w:r>
+      <w:proofErr w:type="spellStart"/>
+      <w:r>
+        <w:t>CDN</w:t>
+      </w:r>
+      <w:r>
+        <w:t>.PracP</w:t>
+      </w:r>
+      <w:r>
+        <w:t>lan</w:t>
+      </w:r>
+      <w:r>
+        <w:t>Dni</w:t>
+      </w:r>
+      <w:r>
+        <w:t>Godz</w:t>
+      </w:r>
+      <w:proofErr w:type="spellEnd"/>
+      <w:r>
+        <w:t xml:space="preserve">, </w:t>
+      </w:r>
+      <w:proofErr w:type="spellStart"/>
+      <w:r>
+        <w:t>CDN.PracNieobec</w:t>
+      </w:r>
+      <w:proofErr w:type="spellEnd"/>
+      <w:r>
+        <w:t>.</w:t>
+      </w:r>
+    </w:p>
+    <w:p>
+      <w:r>
+        <w:lastRenderedPageBreak/>
+        <w:t xml:space="preserve">Po przesłaniu poprawnie wypełnionego pliku program analizuje każdy arkusz osobno i zapisuje dane do </w:t>
+      </w:r>
+      <w:r>
+        <w:t>planu pracy</w:t>
+      </w:r>
+      <w:r>
+        <w:t xml:space="preserve"> </w:t>
+      </w:r>
+      <w:r>
+        <w:t>konduktor</w:t>
+      </w:r>
+      <w:r>
+        <w:t xml:space="preserve">ów </w:t>
+      </w:r>
+      <w:r>
+        <w:t xml:space="preserve">w </w:t>
+      </w:r>
+      <w:r>
+        <w:rPr>
+          <w:b/>
+          <w:bCs/>
+        </w:rPr>
+        <w:t>Optima</w:t>
+      </w:r>
+      <w:r>
+        <w:t>. Wprowadzone zmiany można</w:t>
+      </w:r>
+      <w:r>
+        <w:t xml:space="preserve"> </w:t>
+      </w:r>
+      <w:r>
+        <w:t xml:space="preserve">zweryfikować w </w:t>
+      </w:r>
+      <w:proofErr w:type="spellStart"/>
+      <w:r>
+        <w:t>Optimie</w:t>
+      </w:r>
+      <w:proofErr w:type="spellEnd"/>
+      <w:r>
+        <w:t>, przechodząc do:</w:t>
+      </w:r>
+      <w:r>
+        <w:t xml:space="preserve"> </w:t>
+      </w:r>
+      <w:r>
+        <w:rPr>
+          <w:b/>
+          <w:bCs/>
+        </w:rPr>
+        <w:t>Lista pracowników → Pracownik → Plan pracy</w:t>
+      </w:r>
+    </w:p>
+    <w:p>
+      <w:pPr>
+        <w:ind w:left="360"/>
+      </w:pPr>
+      <w:r>
+        <w:rPr>
+          <w:noProof/>
+        </w:rPr>
+        <w:drawing>
+          <wp:inline distT="0" distB="0" distL="0" distR="0" wp14:anchorId="3EB40FA1" wp14:editId="1CC857C0">
+            <wp:extent cx="5760720" cy="2232660"/>
+            <wp:effectExtent l="0" t="0" r="0" b="0"/>
+            <wp:docPr id="665556562" name="Obraz 1"/>
+            <wp:cNvGraphicFramePr>
+              <a:graphicFrameLocks xmlns:a="http://schemas.openxmlformats.org/drawingml/2006/main" noChangeAspect="1"/>
+            </wp:cNvGraphicFramePr>
+            <a:graphic xmlns:a="http://schemas.openxmlformats.org/drawingml/2006/main">
+              <a:graphicData uri="http://schemas.openxmlformats.org/drawingml/2006/picture">
+                <pic:pic xmlns:pic="http://schemas.openxmlformats.org/drawingml/2006/picture">
+                  <pic:nvPicPr>
+                    <pic:cNvPr id="1928838141" name=""/>
+                    <pic:cNvPicPr/>
+                  </pic:nvPicPr>
+                  <pic:blipFill>
+                    <a:blip r:embed="rId9"/>
+                    <a:stretch>
+                      <a:fillRect/>
+                    </a:stretch>
+                  </pic:blipFill>
+                  <pic:spPr>
+                    <a:xfrm>
+                      <a:off x="0" y="0"/>
+                      <a:ext cx="5760720" cy="2232660"/>
+                    </a:xfrm>
+                    <a:prstGeom prst="rect">
+                      <a:avLst/>
+                    </a:prstGeom>
+                  </pic:spPr>
+                </pic:pic>
+              </a:graphicData>
+            </a:graphic>
+          </wp:inline>
+        </w:drawing>
+      </w:r>
+    </w:p>
+    <w:p>
+      <w:r>
+        <w:t xml:space="preserve">Jeśli natomiast wystąpiły błędy w pliku, zostaną one zapisane do pliku </w:t>
+      </w:r>
+      <w:proofErr w:type="spellStart"/>
+      <w:r>
+        <w:t>Errors</w:t>
+      </w:r>
+      <w:proofErr w:type="spellEnd"/>
+      <w:r>
+        <w:t xml:space="preserve">/Errors.txt a błędna zakładka zostanie przekopiowana do nowego pliku i zapisana w folderze </w:t>
+      </w:r>
+      <w:proofErr w:type="spellStart"/>
+      <w:r>
+        <w:t>Bad_Files</w:t>
+      </w:r>
+      <w:proofErr w:type="spellEnd"/>
+      <w:r>
+        <w:t>/.</w:t>
+      </w:r>
+    </w:p>
+    <w:p>
       <w:r>
         <w:t>--------------------------------------------------------------------------------------------------------------------------------------</w:t>
       </w:r>
+    </w:p>
+    <w:p>
+      <w:pPr>
+        <w:ind w:left="360"/>
+      </w:pPr>
     </w:p>
     <w:sectPr>
       <w:pgSz w:w="11906" w:h="16838" w:code="9"/>
@@ -5351,7 +5950,7 @@
   <w:style w:type="paragraph" w:default="1" w:styleId="Normalny">
     <w:name w:val="Normal"/>
     <w:qFormat/>
-    <w:rsid w:val="006447C1"/>
+    <w:rsid w:val="00BB1CAF"/>
   </w:style>
   <w:style w:type="paragraph" w:styleId="Nagwek1">
     <w:name w:val="heading 1"/>

</xml_diff>